<commit_message>
express q1 node server
</commit_message>
<xml_diff>
--- a/Assignment answer Gopalkrishna H R.docx
+++ b/Assignment answer Gopalkrishna H R.docx
@@ -875,25 +875,7 @@
           <w:szCs w:val="28"/>
           <w:lang w:val="en-US"/>
         </w:rPr>
-        <w:t xml:space="preserve">HTML5 introduced several advancements and new features over its previous </w:t>
-      </w:r>
-      <w:proofErr w:type="gramStart"/>
-      <w:r>
-        <w:rPr>
-          <w:sz w:val="28"/>
-          <w:szCs w:val="28"/>
-          <w:lang w:val="en-US"/>
-        </w:rPr>
-        <w:t>versions</w:t>
-      </w:r>
-      <w:proofErr w:type="gramEnd"/>
-      <w:r>
-        <w:rPr>
-          <w:sz w:val="28"/>
-          <w:szCs w:val="28"/>
-          <w:lang w:val="en-US"/>
-        </w:rPr>
-        <w:t>, offering numerous advantages for web development. Some of the key advantages of HTML5 are:</w:t>
+        <w:t>HTML5 introduced several advancements and new features over its previous versions, offering numerous advantages for web development. Some of the key advantages of HTML5 are:</w:t>
       </w:r>
     </w:p>
     <w:p>
@@ -22750,6 +22732,16 @@
                 <w:lang w:val="en-US"/>
               </w:rPr>
             </w:pPr>
+            <w:r>
+              <w:rPr>
+                <w:b/>
+                <w:bCs/>
+                <w:sz w:val="28"/>
+                <w:szCs w:val="28"/>
+                <w:lang w:val="en-US"/>
+              </w:rPr>
+              <w:t>https://github.com/GopalkrishaRao/Placement_Assignment_Gopalkrishna_H_R/tree/main/React/Q9-Context%20API/contexapi</w:t>
+            </w:r>
           </w:p>
         </w:tc>
       </w:tr>
@@ -22989,7 +22981,7 @@
           <w:szCs w:val="28"/>
           <w:lang w:val="en-US"/>
         </w:rPr>
-        <w:t xml:space="preserve"> is useful when state logic becomes more complex and involves multiple variables that are interdependent or have complex update logic. It allows you to handle state updates in a </w:t>
+        <w:t xml:space="preserve"> is useful when state logic becomes more complex and involves multiple variables that are interdependent or </w:t>
       </w:r>
       <w:r>
         <w:rPr>
@@ -22998,7 +22990,7 @@
           <w:lang w:val="en-US"/>
         </w:rPr>
         <w:lastRenderedPageBreak/>
-        <w:t>central reducer function, which can simplify the management of complex state transitions.</w:t>
+        <w:t>have complex update logic. It allows you to handle state updates in a central reducer function, which can simplify the management of complex state transitions.</w:t>
       </w:r>
     </w:p>
     <w:p>
@@ -24968,24 +24960,6 @@
                 <w:lang w:val="en-US"/>
               </w:rPr>
             </w:pPr>
-          </w:p>
-        </w:tc>
-      </w:tr>
-      <w:tr>
-        <w:tc>
-          <w:tcPr>
-            <w:tcW w:w="2830" w:type="dxa"/>
-          </w:tcPr>
-          <w:p>
-            <w:pPr>
-              <w:spacing w:line="360" w:lineRule="auto"/>
-              <w:jc w:val="both"/>
-              <w:rPr>
-                <w:sz w:val="28"/>
-                <w:szCs w:val="28"/>
-                <w:lang w:val="en-US"/>
-              </w:rPr>
-            </w:pPr>
             <w:r>
               <w:rPr>
                 <w:b/>
@@ -24994,48 +24968,8 @@
                 <w:szCs w:val="28"/>
                 <w:lang w:val="en-US"/>
               </w:rPr>
-              <w:t xml:space="preserve">Deployed </w:t>
+              <w:t>https://github.com/GopalkrishaRao/Placement_Assignment_Gopalkrishna_H_R/tree/main/Express/Q2-Middleware</w:t>
             </w:r>
-            <w:proofErr w:type="spellStart"/>
-            <w:r>
-              <w:rPr>
-                <w:b/>
-                <w:bCs/>
-                <w:sz w:val="28"/>
-                <w:szCs w:val="28"/>
-                <w:lang w:val="en-US"/>
-              </w:rPr>
-              <w:t>Pjoect</w:t>
-            </w:r>
-            <w:proofErr w:type="spellEnd"/>
-            <w:r>
-              <w:rPr>
-                <w:b/>
-                <w:bCs/>
-                <w:sz w:val="28"/>
-                <w:szCs w:val="28"/>
-                <w:lang w:val="en-US"/>
-              </w:rPr>
-              <w:t xml:space="preserve"> link</w:t>
-            </w:r>
-          </w:p>
-        </w:tc>
-        <w:tc>
-          <w:tcPr>
-            <w:tcW w:w="6237" w:type="dxa"/>
-          </w:tcPr>
-          <w:p>
-            <w:pPr>
-              <w:spacing w:line="360" w:lineRule="auto"/>
-              <w:jc w:val="both"/>
-              <w:rPr>
-                <w:b/>
-                <w:bCs/>
-                <w:sz w:val="28"/>
-                <w:szCs w:val="28"/>
-                <w:lang w:val="en-US"/>
-              </w:rPr>
-            </w:pPr>
           </w:p>
         </w:tc>
       </w:tr>
@@ -25788,8 +25722,6 @@
           <w:lang w:val="en-US"/>
         </w:rPr>
       </w:pPr>
-      <w:bookmarkStart w:id="0" w:name="_GoBack"/>
-      <w:bookmarkEnd w:id="0"/>
     </w:p>
     <w:p>
       <w:pPr>
@@ -26712,6 +26644,18 @@
                 <w:lang w:val="en-US"/>
               </w:rPr>
             </w:pPr>
+            <w:r>
+              <w:rPr>
+                <w:b/>
+                <w:bCs/>
+                <w:sz w:val="28"/>
+                <w:szCs w:val="28"/>
+                <w:lang w:val="en-US"/>
+              </w:rPr>
+              <w:t>https://github.com/GopalkrishaRao/eCommerceWebsite/tree/test</w:t>
+            </w:r>
+            <w:bookmarkStart w:id="0" w:name="_GoBack"/>
+            <w:bookmarkEnd w:id="0"/>
           </w:p>
         </w:tc>
       </w:tr>
@@ -26780,6 +26724,16 @@
                 <w:lang w:val="en-US"/>
               </w:rPr>
             </w:pPr>
+            <w:r>
+              <w:rPr>
+                <w:b/>
+                <w:bCs/>
+                <w:sz w:val="28"/>
+                <w:szCs w:val="28"/>
+                <w:lang w:val="en-US"/>
+              </w:rPr>
+              <w:t>https://vercel.com/gkrao/e-commerce-website/GjkevzABhUa2Pz6pw6Fgc5Wzpk2J</w:t>
+            </w:r>
           </w:p>
         </w:tc>
       </w:tr>
@@ -30743,7 +30697,7 @@
 </file>
 
 <file path=customXml/itemProps1.xml><?xml version="1.0" encoding="utf-8"?>
-<ds:datastoreItem xmlns:ds="http://schemas.openxmlformats.org/officeDocument/2006/customXml" ds:itemID="{BE21F0C4-0D95-4902-817F-5752A650E71D}">
+<ds:datastoreItem xmlns:ds="http://schemas.openxmlformats.org/officeDocument/2006/customXml" ds:itemID="{75A63382-9D6C-4914-ADB0-F469CD267A57}">
   <ds:schemaRefs>
     <ds:schemaRef ds:uri="http://schemas.openxmlformats.org/officeDocument/2006/bibliography"/>
   </ds:schemaRefs>

</xml_diff>

<commit_message>
Express Backend server blog app
</commit_message>
<xml_diff>
--- a/Assignment answer Gopalkrishna H R.docx
+++ b/Assignment answer Gopalkrishna H R.docx
@@ -24627,6 +24627,7 @@
                 <w:szCs w:val="28"/>
                 <w:lang w:val="en-US"/>
               </w:rPr>
+              <w:lastRenderedPageBreak/>
               <w:t>github</w:t>
             </w:r>
             <w:proofErr w:type="spellEnd"/>
@@ -24656,24 +24657,6 @@
                 <w:lang w:val="en-US"/>
               </w:rPr>
             </w:pPr>
-          </w:p>
-        </w:tc>
-      </w:tr>
-      <w:tr>
-        <w:tc>
-          <w:tcPr>
-            <w:tcW w:w="2830" w:type="dxa"/>
-          </w:tcPr>
-          <w:p>
-            <w:pPr>
-              <w:spacing w:line="360" w:lineRule="auto"/>
-              <w:jc w:val="both"/>
-              <w:rPr>
-                <w:sz w:val="28"/>
-                <w:szCs w:val="28"/>
-                <w:lang w:val="en-US"/>
-              </w:rPr>
-            </w:pPr>
             <w:r>
               <w:rPr>
                 <w:b/>
@@ -24682,49 +24665,8 @@
                 <w:szCs w:val="28"/>
                 <w:lang w:val="en-US"/>
               </w:rPr>
-              <w:lastRenderedPageBreak/>
-              <w:t xml:space="preserve">Deployed </w:t>
+              <w:t>https://github.com/GopalkrishaRao/Placement_Assignment_Gopalkrishna_H_R/tree/main/Express/Q1-server%20which%20sends%20posts</w:t>
             </w:r>
-            <w:proofErr w:type="spellStart"/>
-            <w:r>
-              <w:rPr>
-                <w:b/>
-                <w:bCs/>
-                <w:sz w:val="28"/>
-                <w:szCs w:val="28"/>
-                <w:lang w:val="en-US"/>
-              </w:rPr>
-              <w:t>Pjoect</w:t>
-            </w:r>
-            <w:proofErr w:type="spellEnd"/>
-            <w:r>
-              <w:rPr>
-                <w:b/>
-                <w:bCs/>
-                <w:sz w:val="28"/>
-                <w:szCs w:val="28"/>
-                <w:lang w:val="en-US"/>
-              </w:rPr>
-              <w:t xml:space="preserve"> link</w:t>
-            </w:r>
-          </w:p>
-        </w:tc>
-        <w:tc>
-          <w:tcPr>
-            <w:tcW w:w="6237" w:type="dxa"/>
-          </w:tcPr>
-          <w:p>
-            <w:pPr>
-              <w:spacing w:line="360" w:lineRule="auto"/>
-              <w:jc w:val="both"/>
-              <w:rPr>
-                <w:b/>
-                <w:bCs/>
-                <w:sz w:val="28"/>
-                <w:szCs w:val="28"/>
-                <w:lang w:val="en-US"/>
-              </w:rPr>
-            </w:pPr>
           </w:p>
         </w:tc>
       </w:tr>
@@ -24741,6 +24683,8 @@
           <w:lang w:val="en-US"/>
         </w:rPr>
       </w:pPr>
+      <w:bookmarkStart w:id="0" w:name="_GoBack"/>
+      <w:bookmarkEnd w:id="0"/>
     </w:p>
     <w:p>
       <w:pPr>
@@ -25196,7 +25140,6 @@
           <w:szCs w:val="28"/>
           <w:lang w:val="en-US"/>
         </w:rPr>
-        <w:lastRenderedPageBreak/>
         <w:t>Authentication is the process of verifying the identity of a user or system. It determines whether a user is who they claim to be. In other words, authentication validates the credentials provided by a user (such as username and password) against a known set of credentials stored in a system. It ensures that the user is authenticated and granted access based on their identity.</w:t>
       </w:r>
     </w:p>
@@ -25511,6 +25454,7 @@
           <w:szCs w:val="28"/>
           <w:lang w:val="en-US"/>
         </w:rPr>
+        <w:lastRenderedPageBreak/>
         <w:t>ECMAScript Modules is a module system introduced in ECMAScript 6 (ES6) and is supported in modern browsers and newer versions of Node.js.</w:t>
       </w:r>
     </w:p>
@@ -25535,7 +25479,6 @@
           <w:szCs w:val="28"/>
           <w:lang w:val="en-US"/>
         </w:rPr>
-        <w:lastRenderedPageBreak/>
         <w:t>It follows an asynchronous approach, where modules are loaded asynchronously.</w:t>
       </w:r>
     </w:p>
@@ -25827,7 +25770,16 @@
           <w:szCs w:val="28"/>
           <w:lang w:val="en-US"/>
         </w:rPr>
-        <w:t>Stateless authentication: JWTs allow for stateless authentication. Once a user logs in and obtains a JWT, the server does not need to store session data or perform database lookups for each request. The server can verify the authenticity and integrity of the token using the secret key or public key, allowing the user to access protected resources.</w:t>
+        <w:t xml:space="preserve">Stateless authentication: JWTs allow for stateless authentication. Once a user logs in and obtains a JWT, the server does not need to store session </w:t>
+      </w:r>
+      <w:r>
+        <w:rPr>
+          <w:sz w:val="28"/>
+          <w:szCs w:val="28"/>
+          <w:lang w:val="en-US"/>
+        </w:rPr>
+        <w:lastRenderedPageBreak/>
+        <w:t>data or perform database lookups for each request. The server can verify the authenticity and integrity of the token using the secret key or public key, allowing the user to access protected resources.</w:t>
       </w:r>
     </w:p>
     <w:p>
@@ -25851,7 +25803,6 @@
           <w:szCs w:val="28"/>
           <w:lang w:val="en-US"/>
         </w:rPr>
-        <w:lastRenderedPageBreak/>
         <w:t>Single sign-on (SSO): JWTs can be used for implementing single sign-on across multiple applications. Once a user is authenticated in one application and obtains a JWT, they can use the same token to access other applications in the ecosystem without the need for separate login credentials.</w:t>
       </w:r>
     </w:p>
@@ -25948,7 +25899,16 @@
           <w:szCs w:val="28"/>
           <w:lang w:val="en-US"/>
         </w:rPr>
-        <w:t>Revocation and expiration: JWTs can be issued with an expiration time, after which they are no longer considered valid. This allows for automatic session expiration and reduces the need for server-side storage or session management. In case of revocation or logouts, JWTs can be added to a blacklist or invalidated by changing the server-side secret key.</w:t>
+        <w:t xml:space="preserve">Revocation and expiration: JWTs can be issued with an expiration time, after which they are no longer considered valid. This allows for automatic session expiration and reduces the need for server-side storage or session </w:t>
+      </w:r>
+      <w:r>
+        <w:rPr>
+          <w:sz w:val="28"/>
+          <w:szCs w:val="28"/>
+          <w:lang w:val="en-US"/>
+        </w:rPr>
+        <w:lastRenderedPageBreak/>
+        <w:t>management. In case of revocation or logouts, JWTs can be added to a blacklist or invalidated by changing the server-side secret key.</w:t>
       </w:r>
     </w:p>
     <w:p>
@@ -25996,7 +25956,6 @@
           <w:szCs w:val="28"/>
           <w:lang w:val="en-US"/>
         </w:rPr>
-        <w:lastRenderedPageBreak/>
         <w:t>Answer.7 Express</w:t>
       </w:r>
     </w:p>
@@ -26212,16 +26171,7 @@
           <w:szCs w:val="28"/>
           <w:lang w:val="en-US"/>
         </w:rPr>
-        <w:t xml:space="preserve">In Node.js, the event loop allows the server to handle multiple concurrent requests efficiently without blocking the execution of other operations. It ensures that I/O operations, such as reading from or writing to files, making </w:t>
-      </w:r>
-      <w:r>
-        <w:rPr>
-          <w:sz w:val="28"/>
-          <w:szCs w:val="28"/>
-          <w:lang w:val="en-US"/>
-        </w:rPr>
-        <w:lastRenderedPageBreak/>
-        <w:t>network requests, or querying databases, can be performed asynchronously without blocking the execution of other code.</w:t>
+        <w:t>In Node.js, the event loop allows the server to handle multiple concurrent requests efficiently without blocking the execution of other operations. It ensures that I/O operations, such as reading from or writing to files, making network requests, or querying databases, can be performed asynchronously without blocking the execution of other code.</w:t>
       </w:r>
     </w:p>
     <w:p>
@@ -26444,6 +26394,7 @@
           <w:szCs w:val="28"/>
           <w:lang w:val="en-US"/>
         </w:rPr>
+        <w:lastRenderedPageBreak/>
         <w:t>Event Processing: In each iteration of the event loop, it checks the event queue for pending callbacks. If there are callbacks in the queue, they are executed one by one in the order they were registered.</w:t>
       </w:r>
     </w:p>
@@ -26468,16 +26419,7 @@
           <w:szCs w:val="28"/>
           <w:lang w:val="en-US"/>
         </w:rPr>
-        <w:t xml:space="preserve">Blocking Operations: If a synchronous (blocking) operation is encountered during the event loop, it temporarily pauses the execution of the event </w:t>
-      </w:r>
-      <w:r>
-        <w:rPr>
-          <w:sz w:val="28"/>
-          <w:szCs w:val="28"/>
-          <w:lang w:val="en-US"/>
-        </w:rPr>
-        <w:lastRenderedPageBreak/>
-        <w:t>loop until the blocking operation completes. This can disrupt the event loop's responsiveness and should generally be avoided.</w:t>
+        <w:t>Blocking Operations: If a synchronous (blocking) operation is encountered during the event loop, it temporarily pauses the execution of the event loop until the blocking operation completes. This can disrupt the event loop's responsiveness and should generally be avoided.</w:t>
       </w:r>
     </w:p>
     <w:p>
@@ -26654,8 +26596,6 @@
               </w:rPr>
               <w:t>https://github.com/GopalkrishaRao/eCommerceWebsite/tree/test</w:t>
             </w:r>
-            <w:bookmarkStart w:id="0" w:name="_GoBack"/>
-            <w:bookmarkEnd w:id="0"/>
           </w:p>
         </w:tc>
       </w:tr>
@@ -30697,7 +30637,7 @@
 </file>
 
 <file path=customXml/itemProps1.xml><?xml version="1.0" encoding="utf-8"?>
-<ds:datastoreItem xmlns:ds="http://schemas.openxmlformats.org/officeDocument/2006/customXml" ds:itemID="{75A63382-9D6C-4914-ADB0-F469CD267A57}">
+<ds:datastoreItem xmlns:ds="http://schemas.openxmlformats.org/officeDocument/2006/customXml" ds:itemID="{E681D1CA-1629-4179-AE79-569645DE2E0B}">
   <ds:schemaRefs>
     <ds:schemaRef ds:uri="http://schemas.openxmlformats.org/officeDocument/2006/bibliography"/>
   </ds:schemaRefs>

</xml_diff>